<commit_message>
This reverts commit fd61da7ac68da390bd3794ef2394471fdf5abe80.
</commit_message>
<xml_diff>
--- a/New Microsoft Word 文件.docx
+++ b/New Microsoft Word 文件.docx
@@ -14,26 +14,6 @@
         </w:rPr>
         <w:t>123</w:t>
       </w:r>
-    </w:p>
-    <w:p>
-      <w:pPr>
-        <w:rPr>
-          <w:lang w:val="en-HK"/>
-        </w:rPr>
-      </w:pPr>
-      <w:r>
-        <w:rPr>
-          <w:lang w:val="en-HK"/>
-        </w:rPr>
-        <w:t>Wtf are u doing</w:t>
-      </w:r>
-    </w:p>
-    <w:p>
-      <w:pPr>
-        <w:rPr>
-          <w:lang w:val="en-HK"/>
-        </w:rPr>
-      </w:pPr>
     </w:p>
     <w:sectPr>
       <w:pgSz w:w="12240" w:h="15840"/>

</xml_diff>